<commit_message>
New version of report, queries and last solution
</commit_message>
<xml_diff>
--- a/ass1/assignment1_a4.docx
+++ b/ass1/assignment1_a4.docx
@@ -9,14 +9,12 @@
           <w:lang w:val="en-US"/>
         </w:rPr>
       </w:pPr>
-      <w:proofErr w:type="spellStart"/>
       <w:r>
         <w:rPr>
           <w:lang w:val="en-US"/>
         </w:rPr>
         <w:t>Uppgift</w:t>
       </w:r>
-      <w:proofErr w:type="spellEnd"/>
       <w:r>
         <w:rPr>
           <w:lang w:val="en-US"/>
@@ -45,19 +43,11 @@
           <w:lang w:val="en-US"/>
         </w:rPr>
       </w:pPr>
-      <w:proofErr w:type="spellStart"/>
-      <w:r>
-        <w:rPr>
-          <w:lang w:val="en-US"/>
-        </w:rPr>
-        <w:t>Parallella</w:t>
-      </w:r>
-      <w:proofErr w:type="spellEnd"/>
-      <w:r>
-        <w:rPr>
-          <w:lang w:val="en-US"/>
-        </w:rPr>
-        <w:t xml:space="preserve"> processer G1F</w:t>
+      <w:r>
+        <w:rPr>
+          <w:lang w:val="en-US"/>
+        </w:rPr>
+        <w:t>Parallella processer G1F</w:t>
       </w:r>
     </w:p>
     <w:p>
@@ -67,19 +57,11 @@
           <w:lang w:val="en-US"/>
         </w:rPr>
       </w:pPr>
-      <w:proofErr w:type="spellStart"/>
-      <w:r>
-        <w:rPr>
-          <w:lang w:val="en-US"/>
-        </w:rPr>
-        <w:t>Grupp</w:t>
-      </w:r>
-      <w:proofErr w:type="spellEnd"/>
-      <w:r>
-        <w:rPr>
-          <w:lang w:val="en-US"/>
-        </w:rPr>
-        <w:t xml:space="preserve"> A4</w:t>
+      <w:r>
+        <w:rPr>
+          <w:lang w:val="en-US"/>
+        </w:rPr>
+        <w:t>Grupp A4</w:t>
       </w:r>
     </w:p>
     <w:p>
@@ -100,776 +82,644 @@
           <w:lang w:val="en-US"/>
         </w:rPr>
       </w:pPr>
-      <w:proofErr w:type="spellStart"/>
       <w:r>
         <w:rPr>
           <w:lang w:val="en-US"/>
         </w:rPr>
         <w:t>Inledning</w:t>
       </w:r>
-      <w:proofErr w:type="spellEnd"/>
-    </w:p>
-    <w:p>
-      <w:pPr>
-        <w:rPr>
-          <w:lang w:val="en-US"/>
-        </w:rPr>
-      </w:pPr>
-      <w:r>
-        <w:rPr>
-          <w:highlight w:val="yellow"/>
-          <w:lang w:val="en-US"/>
-        </w:rPr>
-        <w:t>In this section, you should give a short description of what you have done and why</w:t>
-      </w:r>
-      <w:r>
-        <w:rPr>
-          <w:lang w:val="en-US"/>
-        </w:rPr>
+    </w:p>
+    <w:p>
+      <w:r>
+        <w:t>I uppgiften gavs ett grundproblem och två utökade versioner av detta problem.</w:t>
+      </w:r>
+      <w:r>
+        <w:t xml:space="preserve"> Grundproblemet bestod av en resurs som flera processer av två olika typer försö</w:t>
+      </w:r>
+      <w:r>
+        <w:t>kte få tillgång till där</w:t>
+      </w:r>
+      <w:r>
+        <w:t xml:space="preserve"> en</w:t>
+      </w:r>
+      <w:r>
+        <w:t xml:space="preserve"> lösning skulle garantera att processer av olika sort aldrig </w:t>
+      </w:r>
+      <w:r>
+        <w:t>hade samtidig tillgång till resursen</w:t>
+      </w:r>
+      <w:r>
+        <w:t xml:space="preserve">. De två utökade versionerna </w:t>
+      </w:r>
+      <w:r>
+        <w:t>l</w:t>
+      </w:r>
+      <w:r>
+        <w:t>ade</w:t>
+      </w:r>
+      <w:r>
+        <w:t xml:space="preserve"> </w:t>
+      </w:r>
+      <w:r>
+        <w:t xml:space="preserve">respektive </w:t>
+      </w:r>
+      <w:r>
+        <w:t xml:space="preserve">till en gräns på hur många processer som </w:t>
+      </w:r>
+      <w:r>
+        <w:t>fick</w:t>
+      </w:r>
+      <w:r>
+        <w:t xml:space="preserve"> ha tillgång till</w:t>
+      </w:r>
+      <w:r>
+        <w:t xml:space="preserve"> </w:t>
+      </w:r>
+      <w:r>
+        <w:t>resursen</w:t>
+      </w:r>
+      <w:r>
+        <w:t xml:space="preserve"> samtidigt</w:t>
+      </w:r>
+      <w:r>
+        <w:t xml:space="preserve"> och</w:t>
+      </w:r>
+      <w:r>
+        <w:t xml:space="preserve"> </w:t>
+      </w:r>
+      <w:r>
+        <w:t>krav på fairness</w:t>
+      </w:r>
+      <w:r>
+        <w:t xml:space="preserve"> och liveness.</w:t>
+      </w:r>
+    </w:p>
+    <w:p>
+      <w:r>
+        <w:t>Samtliga tre problem löstes med hjälp av programmeringsspråket SR</w:t>
+      </w:r>
+      <w:r>
+        <w:t xml:space="preserve"> och</w:t>
+      </w:r>
+      <w:r>
+        <w:t xml:space="preserve"> </w:t>
+      </w:r>
+      <w:r>
+        <w:t>l</w:t>
+      </w:r>
+      <w:r>
+        <w:t xml:space="preserve">ösningarna för de första två problemen modellerades </w:t>
+      </w:r>
+      <w:r>
+        <w:t xml:space="preserve">och verifierades </w:t>
+      </w:r>
+      <w:r>
+        <w:t xml:space="preserve">i </w:t>
+      </w:r>
+      <w:r>
+        <w:t>verktyget</w:t>
+      </w:r>
+      <w:r>
+        <w:t xml:space="preserve"> UPPAAL.</w:t>
+      </w:r>
+    </w:p>
+    <w:p>
+      <w:pPr>
+        <w:pStyle w:val="Heading1"/>
+        <w:rPr>
+          <w:lang w:val="en-US"/>
+        </w:rPr>
+      </w:pPr>
+      <w:r>
+        <w:rPr>
+          <w:lang w:val="en-US"/>
+        </w:rPr>
+        <w:t>Problem</w:t>
+      </w:r>
+      <w:r>
+        <w:rPr>
+          <w:lang w:val="en-US"/>
+        </w:rPr>
+        <w:t>beskrivning</w:t>
+      </w:r>
+    </w:p>
+    <w:p>
+      <w:r>
+        <w:t>Grundproblemet består av e</w:t>
+      </w:r>
+      <w:r>
+        <w:t>tt antal processer av två olika typer som vill ha tillgång till en delad resurs. Flera processer får använda resursen samtidigt om de är av samma typ, men processer av olika typ får aldrig använda resursen samtidigt.</w:t>
+      </w:r>
+      <w:r>
+        <w:t xml:space="preserve"> </w:t>
+      </w:r>
+      <w:r>
+        <w:t xml:space="preserve">Processerna </w:t>
+      </w:r>
+      <w:r>
+        <w:t xml:space="preserve">ska </w:t>
+      </w:r>
+      <w:r>
+        <w:t xml:space="preserve">dessutom </w:t>
+      </w:r>
+      <w:r>
+        <w:t>aldrig kunna hamna i deadlock.</w:t>
+      </w:r>
+      <w:r>
+        <w:t xml:space="preserve"> </w:t>
+      </w:r>
+    </w:p>
+    <w:p>
+      <w:r>
+        <w:t>Detta problem är en variant av det klassiska problemet Readers/Writers</w:t>
+      </w:r>
+      <w:r>
+        <w:t xml:space="preserve"> och e</w:t>
+      </w:r>
+      <w:r>
+        <w:t xml:space="preserve">n lösning av detta problem </w:t>
+      </w:r>
+      <w:r>
+        <w:t>måste garantera att processer av olika typ aldrig har tillgång till resursen samtidigt, samt att processerna aldrig kan hamna i deadlock.</w:t>
+      </w:r>
+    </w:p>
+    <w:p>
+      <w:r>
+        <w:t xml:space="preserve">Global invariant för en lösning av detta problem blir därmed </w:t>
+      </w:r>
+      <w:r>
+        <w:rPr>
+          <w:rFonts w:ascii="Cambria Math" w:hAnsi="Cambria Math" w:cs="Cambria Math"/>
+        </w:rPr>
+        <w:t>∀i,j (inCS(i) → ¬inCS(j) ∨ typeOf(i) = typeOf(j))</w:t>
+      </w:r>
+      <w:r>
         <w:t>.</w:t>
       </w:r>
     </w:p>
     <w:p>
       <w:r>
-        <w:t>I uppgiften gavs ett grundproblem och två utökade versioner av detta problem.</w:t>
-      </w:r>
-      <w:r>
-        <w:t xml:space="preserve"> Samtliga tre problem löstes med hjälp av programmeringsspråket SR</w:t>
-      </w:r>
-      <w:r>
-        <w:t xml:space="preserve"> och</w:t>
+        <w:t>I nästa version av problemet ställdes det även krav på att max ett visst antal processer fick ha t</w:t>
+      </w:r>
+      <w:r>
+        <w:t xml:space="preserve">illgång till resursen samtidigt, vilket </w:t>
+      </w:r>
+      <w:r>
+        <w:t>innebär att en lösning på detta</w:t>
+      </w:r>
+      <w:r>
+        <w:t xml:space="preserve"> andra</w:t>
+      </w:r>
+      <w:r>
+        <w:t xml:space="preserve"> problem </w:t>
+      </w:r>
+      <w:r>
+        <w:t>dessutom behöver</w:t>
+      </w:r>
+      <w:r>
+        <w:t xml:space="preserve"> garantera att antalet processer med tillgång till resursen inte överstiger maxvärdet.</w:t>
+      </w:r>
+    </w:p>
+    <w:p>
+      <w:r>
+        <w:t xml:space="preserve">Global invariant för en lösning av detta problem innehåller därmed även </w:t>
+      </w:r>
+      <w:r>
+        <w:rPr>
+          <w:rFonts w:ascii="Cambria Math" w:hAnsi="Cambria Math"/>
+        </w:rPr>
+        <w:t>proc</w:t>
+      </w:r>
+      <w:r>
+        <w:rPr>
+          <w:rFonts w:ascii="Cambria Math" w:hAnsi="Cambria Math"/>
+        </w:rPr>
+        <w:t>Type</w:t>
+      </w:r>
+      <w:r>
+        <w:rPr>
+          <w:rFonts w:ascii="Cambria Math" w:hAnsi="Cambria Math"/>
+        </w:rPr>
+        <w:t>1_inCS + proc</w:t>
+      </w:r>
+      <w:r>
+        <w:rPr>
+          <w:rFonts w:ascii="Cambria Math" w:hAnsi="Cambria Math"/>
+        </w:rPr>
+        <w:t>Type</w:t>
+      </w:r>
+      <w:r>
+        <w:rPr>
+          <w:rFonts w:ascii="Cambria Math" w:hAnsi="Cambria Math"/>
+        </w:rPr>
+        <w:t>2_inCS ≤ max</w:t>
+      </w:r>
+      <w:r>
+        <w:t>.</w:t>
+      </w:r>
+    </w:p>
+    <w:p>
+      <w:r>
+        <w:t xml:space="preserve">Till sist </w:t>
+      </w:r>
+      <w:r>
+        <w:t>gavs ytterlig</w:t>
+      </w:r>
+      <w:r>
+        <w:t xml:space="preserve">are en version av problemet där krav även ställdes </w:t>
+      </w:r>
+      <w:r>
+        <w:t>på fairness</w:t>
+      </w:r>
+      <w:r>
+        <w:t xml:space="preserve"> och liveness</w:t>
+      </w:r>
+      <w:r>
+        <w:t>.</w:t>
       </w:r>
       <w:r>
         <w:t xml:space="preserve"> </w:t>
       </w:r>
       <w:r>
-        <w:t>l</w:t>
-      </w:r>
-      <w:r>
-        <w:t xml:space="preserve">ösningarna för de första två problemen modellerades </w:t>
-      </w:r>
-      <w:r>
-        <w:t xml:space="preserve">och verifierades </w:t>
-      </w:r>
-      <w:r>
-        <w:t xml:space="preserve">i </w:t>
-      </w:r>
-      <w:r>
-        <w:t>verktyget</w:t>
-      </w:r>
-      <w:r>
-        <w:t xml:space="preserve"> UPPAAL.</w:t>
+        <w:t>Fai</w:t>
+      </w:r>
+      <w:r>
+        <w:t xml:space="preserve">rness </w:t>
+      </w:r>
+      <w:r>
+        <w:t xml:space="preserve">är ett begrepp som </w:t>
+      </w:r>
+      <w:r>
+        <w:t xml:space="preserve">kan tolkas på olika sätt, den tolkning som valdes var att </w:t>
+      </w:r>
+      <w:r>
+        <w:t>det</w:t>
+      </w:r>
+      <w:r>
+        <w:t xml:space="preserve"> innebär att ingen typ av process </w:t>
+      </w:r>
+      <w:r>
+        <w:t xml:space="preserve">någonsin </w:t>
+      </w:r>
+      <w:r>
+        <w:t>prioriteras</w:t>
+      </w:r>
+      <w:r>
+        <w:t xml:space="preserve"> före den andra typen</w:t>
+      </w:r>
+      <w:r>
+        <w:t>,</w:t>
+      </w:r>
+      <w:r>
+        <w:t xml:space="preserve"> utan att alla processer ska få tillgång till resursen i den ordning de begär tillgång</w:t>
+      </w:r>
+      <w:r>
+        <w:t>.</w:t>
+      </w:r>
+    </w:p>
+    <w:p>
+      <w:r>
+        <w:t>Liveness innebär att</w:t>
+      </w:r>
+      <w:r>
+        <w:t xml:space="preserve"> </w:t>
+      </w:r>
+      <w:r>
+        <w:t>varje process som vill ha tillgång till resursen någon gång kommer att få det</w:t>
+      </w:r>
+      <w:r>
+        <w:t xml:space="preserve"> och en lösning på problemet måste garantera både detta och den tidigare nämnda jämlika behandlingen </w:t>
+      </w:r>
+      <w:r>
+        <w:t xml:space="preserve">av </w:t>
+      </w:r>
+      <w:r>
+        <w:t>processtyper.</w:t>
       </w:r>
     </w:p>
     <w:p>
       <w:pPr>
         <w:pStyle w:val="Heading1"/>
-        <w:rPr>
-          <w:lang w:val="en-US"/>
-        </w:rPr>
-      </w:pPr>
-      <w:proofErr w:type="spellStart"/>
-      <w:r>
-        <w:rPr>
-          <w:lang w:val="en-US"/>
-        </w:rPr>
-        <w:t>Problem</w:t>
-      </w:r>
-      <w:r>
-        <w:rPr>
-          <w:lang w:val="en-US"/>
-        </w:rPr>
-        <w:t>beskrivning</w:t>
-      </w:r>
-      <w:proofErr w:type="spellEnd"/>
-    </w:p>
-    <w:p>
-      <w:pPr>
-        <w:rPr>
-          <w:lang w:val="en-US"/>
-        </w:rPr>
-      </w:pPr>
-      <w:r>
-        <w:rPr>
-          <w:highlight w:val="yellow"/>
-          <w:lang w:val="en-US"/>
-        </w:rPr>
-        <w:t>In this section, you shall describe the problem that you try to solve. It is the problem presented in the assignment but you must describe it in your own words and relate it to the classic problems. This is also the correct place to include a discussion about necessary properties of a solution (e.g., global invariant) and any kind of difficulties that you foresee</w:t>
-      </w:r>
-      <w:r>
-        <w:rPr>
-          <w:lang w:val="en-US"/>
-        </w:rPr>
+      </w:pPr>
+      <w:r>
+        <w:lastRenderedPageBreak/>
+        <w:t>Metodik och lösning</w:t>
+      </w:r>
+    </w:p>
+    <w:p>
+      <w:pPr>
+        <w:pStyle w:val="Heading2"/>
+        <w:rPr>
+          <w:lang w:val="en-US"/>
+        </w:rPr>
+      </w:pPr>
+      <w:r>
+        <w:rPr>
+          <w:lang w:val="en-US"/>
+        </w:rPr>
+        <w:t>Design</w:t>
+      </w:r>
+    </w:p>
+    <w:p>
+      <w:r>
+        <w:t>Då det första problemet var mycket likt</w:t>
+      </w:r>
+      <w:r>
+        <w:t xml:space="preserve"> </w:t>
+      </w:r>
+      <w:r>
+        <w:t xml:space="preserve">Readers/Writers-problemet och inte hade krav på </w:t>
+      </w:r>
+      <w:r>
+        <w:t xml:space="preserve">vare sig </w:t>
+      </w:r>
+      <w:r>
+        <w:t xml:space="preserve">liveness eller fairness </w:t>
+      </w:r>
+      <w:r>
+        <w:t xml:space="preserve">skapades en </w:t>
+      </w:r>
+      <w:r>
+        <w:t>nerskalad</w:t>
+      </w:r>
+      <w:r>
+        <w:t xml:space="preserve"> </w:t>
+      </w:r>
+      <w:r>
+        <w:t>version av en</w:t>
+      </w:r>
+      <w:r>
+        <w:t xml:space="preserve"> känd</w:t>
+      </w:r>
+      <w:r>
+        <w:t xml:space="preserve"> lösning</w:t>
+      </w:r>
+      <w:r>
+        <w:t xml:space="preserve"> på detta klassiska problem</w:t>
+      </w:r>
+      <w:r>
         <w:t>.</w:t>
       </w:r>
-    </w:p>
-    <w:p>
-      <w:r>
-        <w:t>Grundproblemet består av e</w:t>
-      </w:r>
-      <w:r>
-        <w:t>tt antal processer av två olika typer som vill ha tillgång till en delad resurs. Flera processer får använda resursen samtidigt om de är av samma typ, men processer av olika typ får aldrig använda resursen samtidigt.</w:t>
-      </w:r>
       <w:r>
         <w:t xml:space="preserve"> </w:t>
       </w:r>
       <w:r>
-        <w:t xml:space="preserve">Processerna </w:t>
-      </w:r>
-      <w:r>
-        <w:t xml:space="preserve">ska </w:t>
+        <w:t xml:space="preserve">I lösningen </w:t>
+      </w:r>
+      <w:r>
+        <w:t>kommunicera</w:t>
+      </w:r>
+      <w:r>
+        <w:t>r</w:t>
+      </w:r>
+      <w:r>
+        <w:t xml:space="preserve"> </w:t>
+      </w:r>
+      <w:r>
+        <w:t xml:space="preserve">processerna </w:t>
+      </w:r>
+      <w:r>
+        <w:t>via globala variabler som lagra</w:t>
+      </w:r>
+      <w:r>
+        <w:t>r</w:t>
+      </w:r>
+      <w:r>
+        <w:t xml:space="preserve"> hur många av de båda</w:t>
+      </w:r>
+      <w:r>
+        <w:t xml:space="preserve"> typerna som använde</w:t>
+      </w:r>
+      <w:r>
+        <w:t>r</w:t>
+      </w:r>
+      <w:r>
+        <w:t xml:space="preserve"> resursen.</w:t>
+      </w:r>
+      <w:r>
+        <w:t xml:space="preserve"> De globala variablerna skyddas av ett lås och e</w:t>
+      </w:r>
+      <w:r>
+        <w:t xml:space="preserve">n process som vill ha tillgång till resursen erhåller </w:t>
+      </w:r>
+      <w:r>
+        <w:t xml:space="preserve">låset, kontrollerar </w:t>
+      </w:r>
+      <w:r>
+        <w:t xml:space="preserve">att inte </w:t>
+      </w:r>
+      <w:r>
+        <w:t xml:space="preserve">någon process av </w:t>
+      </w:r>
+      <w:r>
+        <w:t>motsatt typ använder resurse</w:t>
+      </w:r>
+      <w:r>
+        <w:t>n</w:t>
+      </w:r>
+      <w:r>
+        <w:t>, uppdaterar de globala variablerna, släpper låset och använder resursen.</w:t>
+      </w:r>
+    </w:p>
+    <w:p>
+      <w:r>
+        <w:t>För att säkerställa en korrekt design</w:t>
+      </w:r>
+      <w:r>
+        <w:t xml:space="preserve"> skapades lösning</w:t>
+      </w:r>
+      <w:r>
+        <w:t>en först som en modell i UPPAAL. Efter att designens korrekthet hade verifierats implementerades lösningen i SR.</w:t>
+      </w:r>
+    </w:p>
+    <w:p>
+      <w:r>
+        <w:t xml:space="preserve">Denna lösning kunde </w:t>
+      </w:r>
+      <w:r>
+        <w:t>sedan enkelt</w:t>
+      </w:r>
+      <w:r>
+        <w:t xml:space="preserve"> byggas ut för att lösa det andra problemet</w:t>
+      </w:r>
+      <w:r>
+        <w:t>,</w:t>
+      </w:r>
+      <w:r>
+        <w:t xml:space="preserve"> där</w:t>
+      </w:r>
+      <w:r>
+        <w:t xml:space="preserve"> en gräns p</w:t>
+      </w:r>
+      <w:r>
+        <w:t xml:space="preserve">å antalet </w:t>
+      </w:r>
+      <w:r>
+        <w:t xml:space="preserve">samtida </w:t>
+      </w:r>
+      <w:r>
+        <w:t>användare av resursen f</w:t>
+      </w:r>
+      <w:r>
+        <w:t>i</w:t>
+      </w:r>
+      <w:r>
+        <w:t>nns</w:t>
+      </w:r>
+      <w:r>
+        <w:t xml:space="preserve">, </w:t>
+      </w:r>
+      <w:r>
+        <w:t xml:space="preserve">genom att ytterligare </w:t>
+      </w:r>
+      <w:r>
+        <w:t>en global variabel lades till.</w:t>
+      </w:r>
+      <w:r>
+        <w:t xml:space="preserve"> Även i detta fall modellerades lösningen först i UPPAAL innan den implementerades i SR.</w:t>
+      </w:r>
+    </w:p>
+    <w:p>
+      <w:r>
+        <w:t xml:space="preserve">När det tredje problemet skulle lösas, där fairness och liveness </w:t>
       </w:r>
       <w:r>
         <w:t xml:space="preserve">dessutom </w:t>
       </w:r>
       <w:r>
-        <w:t xml:space="preserve">aldrig kunna hamna i </w:t>
-      </w:r>
-      <w:proofErr w:type="spellStart"/>
-      <w:r>
-        <w:t>deadlock</w:t>
-      </w:r>
-      <w:proofErr w:type="spellEnd"/>
+        <w:t xml:space="preserve">krävdes, blev det dock uppenbart att den enkla lösning som använts tidigare inte räckte till. </w:t>
+      </w:r>
+      <w:r>
+        <w:t xml:space="preserve">Istället </w:t>
+      </w:r>
+      <w:r>
+        <w:t xml:space="preserve">behövde en </w:t>
+      </w:r>
+      <w:r>
+        <w:t>ny lösning</w:t>
+      </w:r>
+      <w:r>
+        <w:t xml:space="preserve"> </w:t>
+      </w:r>
+      <w:r>
+        <w:t xml:space="preserve">skapas </w:t>
+      </w:r>
+      <w:r>
+        <w:t>från grunden</w:t>
+      </w:r>
       <w:r>
         <w:t>.</w:t>
       </w:r>
+    </w:p>
+    <w:p>
+      <w:r>
+        <w:t>Flera olika modeller</w:t>
+      </w:r>
+      <w:r>
+        <w:t>,</w:t>
+      </w:r>
+      <w:r>
+        <w:t xml:space="preserve"> inspirerade av</w:t>
+      </w:r>
+      <w:r>
+        <w:t xml:space="preserve"> kända</w:t>
+      </w:r>
+      <w:r>
+        <w:t xml:space="preserve"> lösningar på Readers/Writers</w:t>
+      </w:r>
+      <w:r>
+        <w:t>-problemet,</w:t>
+      </w:r>
+      <w:r>
+        <w:t xml:space="preserve"> skissades upp och diskuterades</w:t>
+      </w:r>
+      <w:r>
+        <w:t>. S</w:t>
+      </w:r>
+      <w:r>
+        <w:t xml:space="preserve">lutligen valdes en design baserad </w:t>
+      </w:r>
+      <w:r>
+        <w:t>på en gemensam kö</w:t>
+      </w:r>
+      <w:r>
+        <w:t>,</w:t>
+      </w:r>
+      <w:r>
+        <w:t xml:space="preserve"> där processer av båda typer ställe</w:t>
+      </w:r>
+      <w:r>
+        <w:t>r</w:t>
+      </w:r>
+      <w:r>
+        <w:t xml:space="preserve"> sig när de vill ha tillgång till resursen. I denna modell finns en gemensam funktion som</w:t>
+      </w:r>
+      <w:r>
+        <w:t xml:space="preserve"> genom att</w:t>
+      </w:r>
       <w:r>
         <w:t xml:space="preserve"> </w:t>
       </w:r>
-    </w:p>
-    <w:p>
-      <w:r>
-        <w:t xml:space="preserve">Detta problem är en variant av det klassiska problemet </w:t>
-      </w:r>
-      <w:proofErr w:type="spellStart"/>
-      <w:r>
-        <w:t>Readers</w:t>
-      </w:r>
-      <w:proofErr w:type="spellEnd"/>
-      <w:r>
-        <w:t>/Writers</w:t>
-      </w:r>
-      <w:r>
-        <w:t xml:space="preserve"> och e</w:t>
-      </w:r>
-      <w:r>
-        <w:t xml:space="preserve">n lösning av detta problem </w:t>
-      </w:r>
-      <w:r>
-        <w:t xml:space="preserve">måste garantera att processer av olika typ aldrig har tillgång till resursen samtidigt, samt att processerna aldrig kan hamna i </w:t>
-      </w:r>
-      <w:proofErr w:type="spellStart"/>
-      <w:r>
-        <w:t>deadlock</w:t>
-      </w:r>
-      <w:proofErr w:type="spellEnd"/>
+      <w:r>
+        <w:t xml:space="preserve">undersöka </w:t>
+      </w:r>
+      <w:r>
+        <w:t>typen på den process som är näst i kö</w:t>
+      </w:r>
+      <w:r>
+        <w:t xml:space="preserve"> och de globala variabler som håller reda på hur många processer av </w:t>
+      </w:r>
+      <w:r>
+        <w:t>varje typ som har tillgång till resursen, bestämmer om processe</w:t>
+      </w:r>
+      <w:r>
+        <w:t>n ska få tillgång till resursen eller om den ska få fortsätta vänta.</w:t>
+      </w:r>
+      <w:r>
+        <w:t xml:space="preserve"> </w:t>
+      </w:r>
+      <w:r>
+        <w:t>(</w:t>
+      </w:r>
+      <w:r>
+        <w:t xml:space="preserve">Observera att </w:t>
+      </w:r>
+      <w:r>
+        <w:t xml:space="preserve">implementationen </w:t>
+      </w:r>
+      <w:r>
+        <w:t xml:space="preserve">av </w:t>
+      </w:r>
+      <w:r>
+        <w:t>tekniska skäl använde</w:t>
+      </w:r>
+      <w:r>
+        <w:t>r</w:t>
+      </w:r>
+      <w:r>
+        <w:t xml:space="preserve"> flera köer</w:t>
+      </w:r>
       <w:r>
         <w:t>.</w:t>
       </w:r>
-    </w:p>
-    <w:p>
-      <w:r>
-        <w:t>I nästa version av problemet ställdes det även krav på att max ett visst antal processer fick ha t</w:t>
-      </w:r>
-      <w:r>
-        <w:t xml:space="preserve">illgång till resursen samtidigt, vilket </w:t>
-      </w:r>
-      <w:r>
-        <w:t>innebär att en lösning på detta</w:t>
-      </w:r>
-      <w:r>
-        <w:t xml:space="preserve"> andra</w:t>
-      </w:r>
-      <w:r>
-        <w:t xml:space="preserve"> problem </w:t>
-      </w:r>
-      <w:r>
-        <w:t>dessutom behöver</w:t>
-      </w:r>
-      <w:r>
-        <w:t xml:space="preserve"> garantera att antalet processer med tillgång till resursen inte överstiger maxvärdet.</w:t>
-      </w:r>
-    </w:p>
-    <w:p>
-      <w:r>
-        <w:t xml:space="preserve">Till sist </w:t>
-      </w:r>
-      <w:r>
-        <w:t>gavs ytterlig</w:t>
-      </w:r>
-      <w:r>
-        <w:t xml:space="preserve">are en version av problemet där krav även ställdes </w:t>
-      </w:r>
-      <w:r>
-        <w:t xml:space="preserve">på </w:t>
-      </w:r>
-      <w:proofErr w:type="spellStart"/>
-      <w:r>
-        <w:t>fairness</w:t>
-      </w:r>
-      <w:proofErr w:type="spellEnd"/>
-      <w:r>
-        <w:t xml:space="preserve"> och </w:t>
-      </w:r>
-      <w:proofErr w:type="spellStart"/>
-      <w:r>
-        <w:t>liveness</w:t>
-      </w:r>
-      <w:proofErr w:type="spellEnd"/>
-      <w:r>
-        <w:t>.</w:t>
-      </w:r>
-      <w:r>
-        <w:t xml:space="preserve"> </w:t>
-      </w:r>
-      <w:proofErr w:type="spellStart"/>
-      <w:r>
-        <w:t>Fai</w:t>
-      </w:r>
-      <w:r>
-        <w:t>rness</w:t>
-      </w:r>
-      <w:proofErr w:type="spellEnd"/>
-      <w:r>
-        <w:t xml:space="preserve"> </w:t>
-      </w:r>
-      <w:r>
-        <w:t xml:space="preserve">är ett begrepp som </w:t>
-      </w:r>
-      <w:r>
-        <w:t xml:space="preserve">kan tolkas på olika sätt, den tolkning som valdes var att </w:t>
-      </w:r>
-      <w:r>
-        <w:t>det</w:t>
-      </w:r>
-      <w:r>
-        <w:t xml:space="preserve"> innebär att ingen typ av process </w:t>
-      </w:r>
-      <w:r>
-        <w:t xml:space="preserve">någonsin </w:t>
-      </w:r>
-      <w:r>
-        <w:t>prioriteras</w:t>
-      </w:r>
-      <w:r>
-        <w:t xml:space="preserve"> före den andra typen</w:t>
-      </w:r>
-      <w:r>
-        <w:t>,</w:t>
-      </w:r>
-      <w:r>
-        <w:t xml:space="preserve"> utan att alla processer ska få tillgång till resursen i den ordning de begär tillgång</w:t>
-      </w:r>
-      <w:r>
-        <w:t>.</w:t>
-      </w:r>
-    </w:p>
-    <w:p>
-      <w:proofErr w:type="spellStart"/>
-      <w:r>
-        <w:t>Liveness</w:t>
-      </w:r>
-      <w:proofErr w:type="spellEnd"/>
-      <w:r>
-        <w:t xml:space="preserve"> innebär att</w:t>
-      </w:r>
-      <w:r>
-        <w:t xml:space="preserve"> </w:t>
-      </w:r>
-      <w:r>
-        <w:t>varje process som vill ha tillgång till resursen någon gång kommer att få det</w:t>
-      </w:r>
-      <w:r>
-        <w:t xml:space="preserve"> och en lösning på problemet måste garantera både detta och den tidigare nämnda jämlika behandlingen </w:t>
-      </w:r>
-      <w:r>
-        <w:t xml:space="preserve">av </w:t>
-      </w:r>
-      <w:r>
-        <w:t>processtyper.</w:t>
-      </w:r>
-    </w:p>
-    <w:p>
-      <w:pPr>
-        <w:pStyle w:val="Heading1"/>
-      </w:pPr>
-      <w:r>
-        <w:t>Metodik och lösning</w:t>
+      <w:r>
+        <w:t>)</w:t>
+      </w:r>
+    </w:p>
+    <w:p>
+      <w:r>
+        <w:t>I detta fall skapades ingen modell i UPPAAL utan lösningen implementerades direkt i SR.</w:t>
       </w:r>
     </w:p>
     <w:p>
       <w:pPr>
         <w:pStyle w:val="Heading2"/>
-        <w:rPr>
-          <w:lang w:val="en-US"/>
-        </w:rPr>
-      </w:pPr>
-      <w:r>
-        <w:rPr>
-          <w:lang w:val="en-US"/>
-        </w:rPr>
-        <w:t>Design</w:t>
-      </w:r>
-    </w:p>
-    <w:p>
-      <w:pPr>
-        <w:rPr>
-          <w:lang w:val="en-US"/>
-        </w:rPr>
-      </w:pPr>
-      <w:r>
-        <w:rPr>
-          <w:highlight w:val="yellow"/>
-          <w:lang w:val="en-US"/>
-        </w:rPr>
-        <w:t xml:space="preserve">In this section, you shall discuss your approach to solve the problems identified in previous section. Include the design decisions in a stepwise manner. The difference between a design decision and an </w:t>
-      </w:r>
-      <w:r>
-        <w:rPr>
-          <w:highlight w:val="yellow"/>
-          <w:lang w:val="en-US"/>
-        </w:rPr>
-        <w:lastRenderedPageBreak/>
-        <w:t>implementation has to do with the level of details. For example, processes, responsibilities and communication (who talks with whom) are all design decisions</w:t>
-      </w:r>
-      <w:r>
-        <w:rPr>
-          <w:lang w:val="en-US"/>
-        </w:rPr>
-        <w:t>.</w:t>
-      </w:r>
-    </w:p>
-    <w:p>
-      <w:r>
-        <w:t>Då det första problemet var mycket likt</w:t>
-      </w:r>
-      <w:r>
-        <w:t xml:space="preserve"> </w:t>
-      </w:r>
-      <w:proofErr w:type="spellStart"/>
-      <w:r>
-        <w:t>Readers</w:t>
-      </w:r>
-      <w:proofErr w:type="spellEnd"/>
-      <w:r>
-        <w:t xml:space="preserve">/Writers-problemet och inte hade krav på </w:t>
-      </w:r>
-      <w:r>
-        <w:t xml:space="preserve">vare sig </w:t>
-      </w:r>
-      <w:proofErr w:type="spellStart"/>
-      <w:r>
-        <w:t>liveness</w:t>
-      </w:r>
-      <w:proofErr w:type="spellEnd"/>
-      <w:r>
-        <w:t xml:space="preserve"> eller </w:t>
-      </w:r>
-      <w:proofErr w:type="spellStart"/>
-      <w:r>
-        <w:t>fairness</w:t>
-      </w:r>
-      <w:proofErr w:type="spellEnd"/>
-      <w:r>
-        <w:t xml:space="preserve"> </w:t>
-      </w:r>
-      <w:r>
-        <w:t xml:space="preserve">skapades en </w:t>
-      </w:r>
-      <w:r>
-        <w:t>nerskalad</w:t>
-      </w:r>
-      <w:r>
-        <w:t xml:space="preserve"> </w:t>
-      </w:r>
-      <w:r>
-        <w:t>version av en</w:t>
-      </w:r>
-      <w:r>
-        <w:t xml:space="preserve"> känd</w:t>
-      </w:r>
-      <w:r>
-        <w:t xml:space="preserve"> lösning</w:t>
-      </w:r>
-      <w:r>
-        <w:t xml:space="preserve"> på detta klassiska problem</w:t>
-      </w:r>
-      <w:r>
-        <w:t>.</w:t>
-      </w:r>
-      <w:r>
-        <w:t xml:space="preserve"> </w:t>
-      </w:r>
-      <w:r>
-        <w:t xml:space="preserve">I lösningen </w:t>
-      </w:r>
-      <w:r>
-        <w:t>kommunicera</w:t>
-      </w:r>
-      <w:r>
-        <w:t>r</w:t>
-      </w:r>
-      <w:r>
-        <w:t xml:space="preserve"> </w:t>
-      </w:r>
-      <w:r>
-        <w:t xml:space="preserve">processerna </w:t>
-      </w:r>
-      <w:r>
-        <w:t>via globala variabler som lagra</w:t>
-      </w:r>
-      <w:r>
-        <w:t>r</w:t>
-      </w:r>
-      <w:r>
-        <w:t xml:space="preserve"> hur många av de båda</w:t>
-      </w:r>
-      <w:r>
-        <w:t xml:space="preserve"> typerna som använde</w:t>
-      </w:r>
-      <w:r>
-        <w:t>r</w:t>
-      </w:r>
-      <w:r>
-        <w:t xml:space="preserve"> resursen.</w:t>
-      </w:r>
-      <w:r>
-        <w:t xml:space="preserve"> De globala variablerna skyddas av ett lås och e</w:t>
-      </w:r>
-      <w:r>
-        <w:t xml:space="preserve">n process som vill ha tillgång till resursen erhåller </w:t>
-      </w:r>
-      <w:r>
-        <w:t xml:space="preserve">låset, kontrollerar </w:t>
-      </w:r>
-      <w:r>
-        <w:t xml:space="preserve">att inte </w:t>
-      </w:r>
-      <w:r>
-        <w:t xml:space="preserve">någon process av </w:t>
-      </w:r>
-      <w:r>
-        <w:t>motsatt typ använder resurse</w:t>
-      </w:r>
-      <w:r>
-        <w:t>n</w:t>
-      </w:r>
-      <w:r>
-        <w:t>, uppdaterar de globala variablerna, släpper låset och använder resursen.</w:t>
-      </w:r>
-    </w:p>
-    <w:p>
-      <w:r>
-        <w:t>För att säkerställa en korrekt design</w:t>
-      </w:r>
-      <w:r>
-        <w:t xml:space="preserve"> skapades lösning</w:t>
-      </w:r>
-      <w:r>
-        <w:t>en först som en modell i UPPAAL. Efter att designens korrekthet hade verifierats implementerades lösningen i SR.</w:t>
-      </w:r>
-    </w:p>
-    <w:p>
-      <w:r>
-        <w:t xml:space="preserve">Denna lösning kunde </w:t>
-      </w:r>
-      <w:r>
-        <w:t>sedan enkelt</w:t>
-      </w:r>
-      <w:r>
-        <w:t xml:space="preserve"> byggas ut för att lösa det andra problemet</w:t>
-      </w:r>
-      <w:r>
-        <w:t>,</w:t>
-      </w:r>
-      <w:r>
-        <w:t xml:space="preserve"> där</w:t>
-      </w:r>
-      <w:r>
-        <w:t xml:space="preserve"> en gräns p</w:t>
-      </w:r>
-      <w:r>
-        <w:t xml:space="preserve">å antalet </w:t>
-      </w:r>
-      <w:r>
-        <w:t xml:space="preserve">samtida </w:t>
-      </w:r>
-      <w:r>
-        <w:t>användare av resursen f</w:t>
-      </w:r>
-      <w:r>
-        <w:t>i</w:t>
-      </w:r>
-      <w:r>
-        <w:t>nns</w:t>
-      </w:r>
-      <w:r>
-        <w:t xml:space="preserve">, </w:t>
-      </w:r>
-      <w:r>
-        <w:t xml:space="preserve">genom att ytterligare </w:t>
-      </w:r>
-      <w:r>
-        <w:t>en global variabel lades till.</w:t>
-      </w:r>
-      <w:r>
-        <w:t xml:space="preserve"> Även i detta fall modellerades lösningen först i UPPAAL innan den implementerades i SR.</w:t>
-      </w:r>
-    </w:p>
-    <w:p>
-      <w:r>
-        <w:t xml:space="preserve">När det tredje problemet skulle lösas, där </w:t>
-      </w:r>
-      <w:proofErr w:type="spellStart"/>
-      <w:r>
-        <w:t>fairness</w:t>
-      </w:r>
-      <w:proofErr w:type="spellEnd"/>
-      <w:r>
-        <w:t xml:space="preserve"> och </w:t>
-      </w:r>
-      <w:proofErr w:type="spellStart"/>
-      <w:r>
-        <w:t>liveness</w:t>
-      </w:r>
-      <w:proofErr w:type="spellEnd"/>
-      <w:r>
-        <w:t xml:space="preserve"> </w:t>
-      </w:r>
-      <w:r>
-        <w:t xml:space="preserve">dessutom </w:t>
-      </w:r>
-      <w:r>
-        <w:t xml:space="preserve">krävdes, blev det dock uppenbart att den enkla lösning som använts tidigare inte räckte till. </w:t>
-      </w:r>
-      <w:r>
-        <w:t xml:space="preserve">Istället </w:t>
-      </w:r>
-      <w:r>
-        <w:t xml:space="preserve">behövde en </w:t>
-      </w:r>
-      <w:r>
-        <w:t>ny lösning</w:t>
-      </w:r>
-      <w:r>
-        <w:t xml:space="preserve"> </w:t>
-      </w:r>
-      <w:r>
-        <w:t xml:space="preserve">skapas </w:t>
-      </w:r>
-      <w:r>
-        <w:t>från grunden</w:t>
-      </w:r>
-      <w:r>
-        <w:t>.</w:t>
-      </w:r>
-    </w:p>
-    <w:p>
-      <w:r>
-        <w:t>Flera olika modeller</w:t>
-      </w:r>
-      <w:r>
-        <w:t>,</w:t>
-      </w:r>
-      <w:r>
-        <w:t xml:space="preserve"> inspirerade av</w:t>
-      </w:r>
-      <w:r>
-        <w:t xml:space="preserve"> kända</w:t>
-      </w:r>
-      <w:r>
-        <w:t xml:space="preserve"> lösningar på </w:t>
-      </w:r>
-      <w:proofErr w:type="spellStart"/>
-      <w:r>
-        <w:t>Readers</w:t>
-      </w:r>
-      <w:proofErr w:type="spellEnd"/>
-      <w:r>
-        <w:t>/Writers</w:t>
-      </w:r>
-      <w:r>
-        <w:t>-problemet,</w:t>
-      </w:r>
-      <w:r>
-        <w:t xml:space="preserve"> skissades upp och diskuterades</w:t>
-      </w:r>
-      <w:r>
-        <w:t>. S</w:t>
-      </w:r>
-      <w:r>
-        <w:t xml:space="preserve">lutligen valdes en design baserad </w:t>
-      </w:r>
-      <w:r>
-        <w:t>på en gemensam kö</w:t>
-      </w:r>
-      <w:r>
-        <w:t>,</w:t>
-      </w:r>
-      <w:r>
-        <w:t xml:space="preserve"> där processer av båda typer ställe</w:t>
-      </w:r>
-      <w:r>
-        <w:t>r</w:t>
-      </w:r>
-      <w:r>
-        <w:t xml:space="preserve"> sig när de vill ha tillgång till resursen. I denna modell finns </w:t>
-      </w:r>
-      <w:bookmarkStart w:id="0" w:name="_GoBack"/>
-      <w:bookmarkEnd w:id="0"/>
-      <w:r>
-        <w:t>en gemensam funktion som</w:t>
-      </w:r>
-      <w:r>
-        <w:t xml:space="preserve"> genom att</w:t>
-      </w:r>
-      <w:r>
-        <w:t xml:space="preserve"> </w:t>
-      </w:r>
-      <w:r>
-        <w:t xml:space="preserve">undersöka </w:t>
-      </w:r>
-      <w:r>
-        <w:t>typen på den process som är näst i kö</w:t>
-      </w:r>
-      <w:r>
-        <w:t xml:space="preserve"> och de globala variabler som håller reda på hur många processer av </w:t>
-      </w:r>
-      <w:r>
-        <w:t>varje typ som har tillgång till resursen, bestämmer om processe</w:t>
-      </w:r>
-      <w:r>
-        <w:t>n ska få tillgång till resursen eller om den ska få fortsätta vänta.</w:t>
-      </w:r>
-      <w:r>
-        <w:t xml:space="preserve"> </w:t>
-      </w:r>
-      <w:r>
-        <w:t>(</w:t>
-      </w:r>
-      <w:r>
-        <w:t xml:space="preserve">Observera att </w:t>
-      </w:r>
-      <w:r>
-        <w:t xml:space="preserve">implementationen </w:t>
-      </w:r>
-      <w:r>
-        <w:t xml:space="preserve">av </w:t>
-      </w:r>
-      <w:r>
-        <w:t>tekniska skäl använde</w:t>
-      </w:r>
-      <w:r>
-        <w:t>r</w:t>
-      </w:r>
-      <w:r>
-        <w:t xml:space="preserve"> flera köer</w:t>
-      </w:r>
-      <w:r>
-        <w:t>.</w:t>
-      </w:r>
-      <w:r>
-        <w:t>)</w:t>
-      </w:r>
-    </w:p>
-    <w:p>
-      <w:r>
-        <w:t>I detta fall skapades ingen modell i UPPAAL utan lösningen implementerades direkt i SR.</w:t>
-      </w:r>
-    </w:p>
-    <w:p>
-      <w:pPr>
-        <w:pStyle w:val="Heading2"/>
       </w:pPr>
       <w:r>
         <w:t>Verifiering</w:t>
       </w:r>
     </w:p>
     <w:p>
-      <w:pPr>
-        <w:rPr>
-          <w:lang w:val="en-US"/>
-        </w:rPr>
-      </w:pPr>
-      <w:r>
-        <w:rPr>
-          <w:highlight w:val="yellow"/>
-          <w:lang w:val="en-US"/>
-        </w:rPr>
-        <w:t xml:space="preserve">In this section, you shall discuss which properties that your solution must have to be correct. </w:t>
-      </w:r>
-      <w:proofErr w:type="spellStart"/>
-      <w:r>
-        <w:rPr>
-          <w:highlight w:val="yellow"/>
-        </w:rPr>
-        <w:t>You</w:t>
-      </w:r>
-      <w:proofErr w:type="spellEnd"/>
-      <w:r>
-        <w:rPr>
-          <w:highlight w:val="yellow"/>
-        </w:rPr>
-        <w:t xml:space="preserve"> </w:t>
-      </w:r>
-      <w:proofErr w:type="spellStart"/>
-      <w:r>
-        <w:rPr>
-          <w:highlight w:val="yellow"/>
-        </w:rPr>
-        <w:t>shall</w:t>
-      </w:r>
-      <w:proofErr w:type="spellEnd"/>
-      <w:r>
-        <w:rPr>
-          <w:highlight w:val="yellow"/>
-        </w:rPr>
-        <w:t xml:space="preserve"> </w:t>
-      </w:r>
-      <w:proofErr w:type="spellStart"/>
-      <w:r>
-        <w:rPr>
-          <w:highlight w:val="yellow"/>
-        </w:rPr>
-        <w:t>also</w:t>
-      </w:r>
-      <w:proofErr w:type="spellEnd"/>
-      <w:r>
-        <w:rPr>
-          <w:highlight w:val="yellow"/>
-        </w:rPr>
-        <w:t xml:space="preserve"> </w:t>
-      </w:r>
-      <w:proofErr w:type="spellStart"/>
-      <w:r>
-        <w:rPr>
-          <w:highlight w:val="yellow"/>
-        </w:rPr>
-        <w:t>disc</w:t>
-      </w:r>
-      <w:r>
-        <w:rPr>
-          <w:highlight w:val="yellow"/>
-          <w:lang w:val="en-US"/>
-        </w:rPr>
-        <w:t>uss</w:t>
-      </w:r>
-      <w:proofErr w:type="spellEnd"/>
-      <w:r>
-        <w:rPr>
-          <w:highlight w:val="yellow"/>
-          <w:lang w:val="en-US"/>
-        </w:rPr>
-        <w:t xml:space="preserve"> how you are going to verify each of these properties, e.g., which tests to run and which queries to give the model checker</w:t>
-      </w:r>
-      <w:r>
-        <w:rPr>
-          <w:lang w:val="en-US"/>
-        </w:rPr>
-        <w:t>.</w:t>
-      </w:r>
-    </w:p>
-    <w:p>
       <w:r>
         <w:t xml:space="preserve">Den första lösningen hade som krav att enbart en processtyp fick ha tillgång till resursen åt gången och </w:t>
       </w:r>
@@ -885,13 +735,8 @@
       <w:r>
         <w:t xml:space="preserve">hamna i </w:t>
       </w:r>
-      <w:proofErr w:type="spellStart"/>
-      <w:r>
-        <w:t>deadlock</w:t>
-      </w:r>
-      <w:proofErr w:type="spellEnd"/>
-      <w:r>
-        <w:t xml:space="preserve">. För att </w:t>
+      <w:r>
+        <w:t xml:space="preserve">deadlock. För att </w:t>
       </w:r>
       <w:r>
         <w:t xml:space="preserve">verifiera detta </w:t>
@@ -980,43 +825,17 @@
         </w:tabs>
       </w:pPr>
       <w:r>
-        <w:t xml:space="preserve">Lösningen på det sista problemet skulle innehålla alla föregående krav och utöver dessa även garantera </w:t>
-      </w:r>
-      <w:proofErr w:type="spellStart"/>
-      <w:r>
-        <w:t>fairness</w:t>
-      </w:r>
-      <w:proofErr w:type="spellEnd"/>
-      <w:r>
-        <w:t xml:space="preserve"> och </w:t>
-      </w:r>
-      <w:proofErr w:type="spellStart"/>
-      <w:r>
-        <w:t>liveness</w:t>
-      </w:r>
-      <w:proofErr w:type="spellEnd"/>
-      <w:r>
-        <w:t xml:space="preserve">. </w:t>
+        <w:t xml:space="preserve">Lösningen på det sista problemet skulle innehålla alla föregående krav och utöver dessa även garantera fairness och liveness. </w:t>
       </w:r>
       <w:r>
         <w:t xml:space="preserve">En modell av lösningen i UPPAAL skulle kunna </w:t>
       </w:r>
       <w:r>
-        <w:t xml:space="preserve">verifiera </w:t>
-      </w:r>
-      <w:proofErr w:type="spellStart"/>
-      <w:r>
-        <w:t>liveness</w:t>
-      </w:r>
-      <w:proofErr w:type="spellEnd"/>
-      <w:r>
-        <w:t xml:space="preserve"> men inte </w:t>
-      </w:r>
-      <w:proofErr w:type="spellStart"/>
-      <w:r>
-        <w:t>fairness</w:t>
-      </w:r>
-      <w:proofErr w:type="spellEnd"/>
+        <w:t>verifiera liveness</w:t>
+      </w:r>
+      <w:r>
+        <w:t xml:space="preserve"> men inte fairness</w:t>
+      </w:r>
       <w:r>
         <w:t xml:space="preserve"> och en sådan modell</w:t>
       </w:r>
@@ -1042,40 +861,39 @@
         <w:t xml:space="preserve"> lång tid att skapa.</w:t>
       </w:r>
       <w:r>
+        <w:t xml:space="preserve"> Testkod i SR samt manuell granskning av implementationens resultat användes</w:t>
+      </w:r>
+      <w:r>
         <w:t xml:space="preserve"> </w:t>
       </w:r>
-      <w:proofErr w:type="spellStart"/>
-      <w:r>
-        <w:t>Testkod</w:t>
-      </w:r>
-      <w:proofErr w:type="spellEnd"/>
-      <w:r>
-        <w:t xml:space="preserve"> i SR samt manuell granskning av implementationens resultat användes</w:t>
+      <w:r>
+        <w:t>därför för att testa dess korrekthet</w:t>
+      </w:r>
+      <w:r>
+        <w:t>.</w:t>
+      </w:r>
+      <w:r>
+        <w:tab/>
       </w:r>
       <w:r>
         <w:t xml:space="preserve"> </w:t>
       </w:r>
-      <w:r>
-        <w:t>därför för att testa dess korrekthet</w:t>
-      </w:r>
-      <w:r>
-        <w:t>.</w:t>
-      </w:r>
-    </w:p>
-    <w:p>
-      <w:pPr>
-        <w:tabs>
-          <w:tab w:val="left" w:pos="5175"/>
-        </w:tabs>
-      </w:pPr>
-      <w:r>
-        <w:t xml:space="preserve"> </w:t>
-      </w:r>
-      <w:r>
-        <w:tab/>
-      </w:r>
-      <w:r>
-        <w:t xml:space="preserve"> </w:t>
+    </w:p>
+    <w:p>
+      <w:pPr>
+        <w:rPr>
+          <w:rFonts w:asciiTheme="majorHAnsi" w:eastAsiaTheme="majorEastAsia" w:hAnsiTheme="majorHAnsi" w:cstheme="majorBidi"/>
+          <w:color w:val="2E74B5" w:themeColor="accent1" w:themeShade="BF"/>
+          <w:sz w:val="32"/>
+          <w:szCs w:val="32"/>
+          <w:lang w:val="en-US"/>
+        </w:rPr>
+      </w:pPr>
+      <w:r>
+        <w:rPr>
+          <w:lang w:val="en-US"/>
+        </w:rPr>
+        <w:br w:type="page"/>
       </w:r>
     </w:p>
     <w:p>
@@ -1085,7 +903,6 @@
           <w:lang w:val="en-US"/>
         </w:rPr>
       </w:pPr>
-      <w:proofErr w:type="spellStart"/>
       <w:r>
         <w:rPr>
           <w:lang w:val="en-US"/>
@@ -1099,7 +916,6 @@
         </w:rPr>
         <w:t>esultat</w:t>
       </w:r>
-      <w:proofErr w:type="spellEnd"/>
     </w:p>
     <w:p>
       <w:pPr>
@@ -1116,49 +932,6 @@
       </w:r>
     </w:p>
     <w:p>
-      <w:pPr>
-        <w:rPr>
-          <w:lang w:val="en-US"/>
-        </w:rPr>
-      </w:pPr>
-      <w:r>
-        <w:rPr>
-          <w:highlight w:val="yellow"/>
-          <w:lang w:val="en-US"/>
-        </w:rPr>
-        <w:t xml:space="preserve">The </w:t>
-      </w:r>
-      <w:r>
-        <w:rPr>
-          <w:highlight w:val="yellow"/>
-          <w:lang w:val="en-US"/>
-        </w:rPr>
-        <w:t xml:space="preserve">source code need not be included in the report since you are supposed to submit the </w:t>
-      </w:r>
-      <w:proofErr w:type="spellStart"/>
-      <w:r>
-        <w:rPr>
-          <w:highlight w:val="yellow"/>
-          <w:lang w:val="en-US"/>
-        </w:rPr>
-        <w:t>sr</w:t>
-      </w:r>
-      <w:proofErr w:type="spellEnd"/>
-      <w:r>
-        <w:rPr>
-          <w:highlight w:val="yellow"/>
-          <w:lang w:val="en-US"/>
-        </w:rPr>
-        <w:t xml:space="preserve"> files to your drop box. However, this is the place where you can discuss the code you have written. Do you have any comments to your source code</w:t>
-      </w:r>
-      <w:r>
-        <w:rPr>
-          <w:lang w:val="en-US"/>
-        </w:rPr>
-        <w:t>?</w:t>
-      </w:r>
-    </w:p>
-    <w:p>
       <w:r>
         <w:t>De första två lösnin</w:t>
       </w:r>
@@ -1172,15 +945,7 @@
         <w:t xml:space="preserve"> använder sig </w:t>
       </w:r>
       <w:r>
-        <w:t xml:space="preserve">av </w:t>
-      </w:r>
-      <w:proofErr w:type="spellStart"/>
-      <w:r>
-        <w:t>busy-wait</w:t>
-      </w:r>
-      <w:proofErr w:type="spellEnd"/>
-      <w:r>
-        <w:t xml:space="preserve"> för att </w:t>
+        <w:t xml:space="preserve">av busy-wait för att </w:t>
       </w:r>
       <w:r>
         <w:t>få tillgång</w:t>
@@ -1216,15 +981,7 @@
         <w:t xml:space="preserve"> för</w:t>
       </w:r>
       <w:r>
-        <w:t xml:space="preserve"> </w:t>
-      </w:r>
-      <w:proofErr w:type="spellStart"/>
-      <w:r>
-        <w:t>starvation</w:t>
-      </w:r>
-      <w:proofErr w:type="spellEnd"/>
-      <w:r>
-        <w:t>,</w:t>
+        <w:t xml:space="preserve"> starvation,</w:t>
       </w:r>
       <w:r>
         <w:t xml:space="preserve"> vilket inte är önskvärt</w:t>
@@ -1247,15 +1004,7 @@
         <w:t xml:space="preserve"> oavsett typ</w:t>
       </w:r>
       <w:r>
-        <w:t xml:space="preserve">, men då det inte är möjligt att undersöka typen på en process i en semafor utan att ta ut den, används istället en cirkulär </w:t>
-      </w:r>
-      <w:proofErr w:type="spellStart"/>
-      <w:r>
-        <w:t>buffer</w:t>
-      </w:r>
-      <w:proofErr w:type="spellEnd"/>
-      <w:r>
-        <w:t xml:space="preserve"> för att lagra den logiska kön och två semaforer </w:t>
+        <w:t xml:space="preserve">, men då det inte är möjligt att undersöka typen på en process i en semafor utan att ta ut den, används istället en cirkulär buffer för att lagra den logiska kön och två semaforer </w:t>
       </w:r>
       <w:r>
         <w:t>i vilka processerna väntar</w:t>
@@ -1269,18 +1018,24 @@
     </w:p>
     <w:p>
       <w:r>
-        <w:t>Ett mindre problem i</w:t>
-      </w:r>
-      <w:r>
-        <w:t xml:space="preserve"> den sista lösningen är att under mycket specifika omständigheter kan en process byta </w:t>
-      </w:r>
-      <w:proofErr w:type="spellStart"/>
-      <w:r>
-        <w:t>köplats</w:t>
-      </w:r>
-      <w:proofErr w:type="spellEnd"/>
-      <w:r>
-        <w:t xml:space="preserve"> med en annan process av samma typ.</w:t>
+        <w:t xml:space="preserve">När en process ska gå ur den kritiska sektionen anropar den sedan en funktion (let_in) som använder den logiska kön för att avgöra hur många och vilken sorts processer som ska släppas in genom att deras </w:t>
+      </w:r>
+      <w:r>
+        <w:t>semafor signaleras.</w:t>
+      </w:r>
+    </w:p>
+    <w:p>
+      <w:r>
+        <w:t>Ett mindre problem med</w:t>
+      </w:r>
+      <w:r>
+        <w:t xml:space="preserve"> den</w:t>
+      </w:r>
+      <w:r>
+        <w:t>na lösning</w:t>
+      </w:r>
+      <w:r>
+        <w:t xml:space="preserve"> är att under mycket specifika omständigheter kan en process byta köplats med en annan process av samma typ.</w:t>
       </w:r>
       <w:r>
         <w:t xml:space="preserve"> (Om den första processen pausas efter </w:t>
@@ -1289,15 +1044,7 @@
         <w:t xml:space="preserve">det </w:t>
       </w:r>
       <w:r>
-        <w:t xml:space="preserve">att den redigerat den cirkulära </w:t>
-      </w:r>
-      <w:proofErr w:type="spellStart"/>
-      <w:r>
-        <w:t>buffern</w:t>
-      </w:r>
-      <w:proofErr w:type="spellEnd"/>
-      <w:r>
-        <w:t xml:space="preserve"> men innan den börjat vänta i semaforen, och den andra</w:t>
+        <w:t>att den redigerat den cirkulära buffern men innan den börjat vänta i semaforen, och den andra</w:t>
       </w:r>
       <w:r>
         <w:t xml:space="preserve"> processen</w:t>
@@ -1313,63 +1060,11 @@
           <w:lang w:val="en-US"/>
         </w:rPr>
       </w:pPr>
-      <w:proofErr w:type="spellStart"/>
       <w:r>
         <w:rPr>
           <w:lang w:val="en-US"/>
         </w:rPr>
         <w:t>Verifiering</w:t>
-      </w:r>
-      <w:proofErr w:type="spellEnd"/>
-    </w:p>
-    <w:p>
-      <w:pPr>
-        <w:rPr>
-          <w:lang w:val="en-US"/>
-        </w:rPr>
-      </w:pPr>
-      <w:r>
-        <w:rPr>
-          <w:highlight w:val="yellow"/>
-          <w:lang w:val="en-US"/>
-        </w:rPr>
-        <w:t xml:space="preserve">This section contains your arguments for your solution meeting, or not meeting, the requirements. Are you confident with your solution? With what inputs did you test the program? To what extent have you used </w:t>
-      </w:r>
-      <w:r>
-        <w:rPr>
-          <w:highlight w:val="yellow"/>
-          <w:lang w:val="en-US"/>
-        </w:rPr>
-        <w:t>UPPAAL</w:t>
-      </w:r>
-      <w:r>
-        <w:rPr>
-          <w:highlight w:val="yellow"/>
-          <w:lang w:val="en-US"/>
-        </w:rPr>
-        <w:t xml:space="preserve"> for verification? What queries did you run and what was the result of this? List your queries with the results you got from the model checker and explain what these results mean. For example: </w:t>
-      </w:r>
-      <w:proofErr w:type="gramStart"/>
-      <w:r>
-        <w:rPr>
-          <w:highlight w:val="yellow"/>
-          <w:lang w:val="en-US"/>
-        </w:rPr>
-        <w:t>A[</w:t>
-      </w:r>
-      <w:proofErr w:type="gramEnd"/>
-      <w:r>
-        <w:rPr>
-          <w:highlight w:val="yellow"/>
-          <w:lang w:val="en-US"/>
-        </w:rPr>
-        <w:t>] !deadlock, result true, means that you have absence of deadlock. Given the verification, under what circumstances can you be sure that your program is correct</w:t>
-      </w:r>
-      <w:r>
-        <w:rPr>
-          <w:lang w:val="en-US"/>
-        </w:rPr>
-        <w:t>?</w:t>
       </w:r>
     </w:p>
     <w:p>
@@ -1379,31 +1074,50 @@
         </w:tabs>
       </w:pPr>
       <w:r>
-        <w:t>Att d</w:t>
+        <w:t xml:space="preserve">Att </w:t>
+      </w:r>
+      <w:r>
+        <w:t>d</w:t>
       </w:r>
       <w:r>
         <w:t xml:space="preserve">en första lösningen </w:t>
       </w:r>
       <w:r>
-        <w:t xml:space="preserve">uppfyllde kraven verifierades genom att den modellerades i </w:t>
+        <w:t xml:space="preserve">garanterade </w:t>
+      </w:r>
+      <w:r>
+        <w:t xml:space="preserve">den globala invarianten </w:t>
+      </w:r>
+      <w:r>
+        <w:t>verifi</w:t>
+      </w:r>
+      <w:r>
+        <w:t xml:space="preserve">erades genom att </w:t>
+      </w:r>
+      <w:r>
+        <w:t>lösningen</w:t>
+      </w:r>
+      <w:r>
+        <w:t xml:space="preserve"> modellerades i </w:t>
       </w:r>
       <w:r>
         <w:t>UPPAAL</w:t>
       </w:r>
       <w:r>
-        <w:t xml:space="preserve"> och nedanstående förfrågan </w:t>
+        <w:t xml:space="preserve"> och nedanstående förfrågningar</w:t>
+      </w:r>
+      <w:r>
+        <w:t xml:space="preserve"> </w:t>
       </w:r>
       <w:r>
         <w:t>kördes mot modellen med</w:t>
       </w:r>
       <w:r>
-        <w:t xml:space="preserve"> </w:t>
-      </w:r>
-      <w:proofErr w:type="gramStart"/>
-      <w:r>
-        <w:t>positiv</w:t>
-      </w:r>
-      <w:proofErr w:type="gramEnd"/>
+        <w:t xml:space="preserve"> positiv</w:t>
+      </w:r>
+      <w:r>
+        <w:t>t</w:t>
+      </w:r>
       <w:r>
         <w:t xml:space="preserve"> resultat.</w:t>
       </w:r>
@@ -1419,42 +1133,16 @@
           <w:tab w:val="left" w:pos="4605"/>
         </w:tabs>
         <w:rPr>
-          <w:lang w:val="en-US"/>
-        </w:rPr>
-      </w:pPr>
-      <w:r>
-        <w:rPr>
-          <w:lang w:val="en-US"/>
-        </w:rPr>
-        <w:t>A[] !((M1.inCS || M2.inCS) &amp;&amp; (W1.inCS || W2.inCS)) &amp;&amp; !deadlock</w:t>
-      </w:r>
-    </w:p>
-    <w:p>
-      <w:pPr>
-        <w:tabs>
-          <w:tab w:val="left" w:pos="4605"/>
-        </w:tabs>
-      </w:pPr>
-      <w:r>
-        <w:t xml:space="preserve">Att den andra lösningen uppfyllde kraven verifierades även det </w:t>
-      </w:r>
-      <w:r>
-        <w:t xml:space="preserve">genom att den modellerades i </w:t>
-      </w:r>
-      <w:r>
-        <w:t>UPPAAL</w:t>
-      </w:r>
-      <w:r>
-        <w:t>. Utöver den förfrågan som användes för</w:t>
-      </w:r>
-      <w:r>
-        <w:t xml:space="preserve"> att verifiera föregående lösning</w:t>
-      </w:r>
-      <w:r>
-        <w:t xml:space="preserve"> användes även </w:t>
-      </w:r>
-      <w:r>
-        <w:t>nedanstående.</w:t>
+          <w:rFonts w:ascii="Cambria Math" w:hAnsi="Cambria Math"/>
+          <w:lang w:val="en-US"/>
+        </w:rPr>
+      </w:pPr>
+      <w:r>
+        <w:rPr>
+          <w:rFonts w:ascii="Cambria Math" w:hAnsi="Cambria Math"/>
+          <w:lang w:val="en-US"/>
+        </w:rPr>
+        <w:t xml:space="preserve">A[] !((M1.inCS || M2.inCS) &amp;&amp; (W1.inCS || W2.inCS)) </w:t>
       </w:r>
     </w:p>
     <w:p>
@@ -1468,75 +1156,46 @@
           <w:tab w:val="left" w:pos="4605"/>
         </w:tabs>
         <w:rPr>
-          <w:lang w:val="en-US"/>
-        </w:rPr>
-      </w:pPr>
-      <w:r>
-        <w:rPr>
-          <w:lang w:val="en-US"/>
-        </w:rPr>
-        <w:t>A[] !((</w:t>
-      </w:r>
-      <w:proofErr w:type="spellStart"/>
-      <w:r>
-        <w:rPr>
-          <w:lang w:val="en-US"/>
-        </w:rPr>
-        <w:t>Men_in_Bathroom</w:t>
-      </w:r>
-      <w:proofErr w:type="spellEnd"/>
-      <w:r>
-        <w:rPr>
-          <w:lang w:val="en-US"/>
-        </w:rPr>
-        <w:t xml:space="preserve"> + </w:t>
-      </w:r>
-      <w:proofErr w:type="spellStart"/>
-      <w:r>
-        <w:rPr>
-          <w:lang w:val="en-US"/>
-        </w:rPr>
-        <w:t>Women_in_Bathroom</w:t>
-      </w:r>
-      <w:proofErr w:type="spellEnd"/>
-      <w:r>
-        <w:rPr>
-          <w:lang w:val="en-US"/>
-        </w:rPr>
-        <w:t xml:space="preserve">) &gt; </w:t>
-      </w:r>
-      <w:proofErr w:type="spellStart"/>
-      <w:r>
-        <w:rPr>
-          <w:lang w:val="en-US"/>
-        </w:rPr>
-        <w:t>Bathroom_limit</w:t>
-      </w:r>
-      <w:proofErr w:type="spellEnd"/>
-      <w:r>
-        <w:rPr>
-          <w:lang w:val="en-US"/>
-        </w:rPr>
-        <w:t>)</w:t>
-      </w:r>
-    </w:p>
-    <w:p>
-      <w:pPr>
+          <w:rFonts w:ascii="Cambria Math" w:hAnsi="Cambria Math"/>
+          <w:lang w:val="en-US"/>
+        </w:rPr>
+      </w:pPr>
+      <w:r>
+        <w:rPr>
+          <w:rFonts w:ascii="Cambria Math" w:hAnsi="Cambria Math"/>
+          <w:lang w:val="en-US"/>
+        </w:rPr>
+        <w:t xml:space="preserve">A[] </w:t>
+      </w:r>
+      <w:r>
+        <w:rPr>
+          <w:rFonts w:ascii="Cambria Math" w:hAnsi="Cambria Math"/>
+          <w:lang w:val="en-US"/>
+        </w:rPr>
+        <w:t>!deadlock</w:t>
+      </w:r>
+    </w:p>
+    <w:p>
+      <w:pPr>
+        <w:pStyle w:val="ListParagraph"/>
+        <w:numPr>
+          <w:ilvl w:val="0"/>
+          <w:numId w:val="3"/>
+        </w:numPr>
         <w:tabs>
           <w:tab w:val="left" w:pos="4605"/>
         </w:tabs>
-      </w:pPr>
-      <w:r>
-        <w:t xml:space="preserve">Därmed </w:t>
-      </w:r>
-      <w:r>
-        <w:t xml:space="preserve">går det att med tämligen stor säkerhet säga att </w:t>
-      </w:r>
-      <w:r>
-        <w:t xml:space="preserve">de två första lösningarna är korrekta, givet att modellerna överensstämmer </w:t>
-      </w:r>
-      <w:r>
-        <w:t>med implementationerna.</w:t>
+        <w:rPr>
+          <w:rFonts w:ascii="Cambria Math" w:hAnsi="Cambria Math"/>
+          <w:lang w:val="en-US"/>
+        </w:rPr>
+      </w:pPr>
+      <w:r>
+        <w:rPr>
+          <w:rFonts w:ascii="Cambria Math" w:hAnsi="Cambria Math"/>
+          <w:lang w:val="en-US"/>
+        </w:rPr>
+        <w:t>E&lt;&gt; (M1.inCS || M2.inCS || W1.inCS || W2.inCS)</w:t>
       </w:r>
     </w:p>
     <w:p>
@@ -1546,6 +1205,125 @@
         </w:tabs>
       </w:pPr>
       <w:r>
+        <w:t>Den första förfrågningen verifierar att de två processtyperna inte har tillgång till resursen samtidigt</w:t>
+      </w:r>
+      <w:r>
+        <w:t xml:space="preserve"> och den </w:t>
+      </w:r>
+      <w:r>
+        <w:t>andra</w:t>
+      </w:r>
+      <w:r>
+        <w:t xml:space="preserve"> att lösningen inte kan hamna i deadlock.</w:t>
+      </w:r>
+      <w:r>
+        <w:t xml:space="preserve"> </w:t>
+      </w:r>
+      <w:r>
+        <w:t>Den sista förfrågningen visar att någon process kommer åt resursen någon gång</w:t>
+      </w:r>
+      <w:r>
+        <w:t>.</w:t>
+      </w:r>
+    </w:p>
+    <w:p>
+      <w:pPr>
+        <w:tabs>
+          <w:tab w:val="left" w:pos="4605"/>
+        </w:tabs>
+      </w:pPr>
+      <w:r>
+        <w:t>At</w:t>
+      </w:r>
+      <w:r>
+        <w:t xml:space="preserve">t den andra lösningen </w:t>
+      </w:r>
+      <w:r>
+        <w:t>garanterade</w:t>
+      </w:r>
+      <w:r>
+        <w:t xml:space="preserve"> </w:t>
+      </w:r>
+      <w:r>
+        <w:t>den globala invarianten för det problemet</w:t>
+      </w:r>
+      <w:r>
+        <w:t xml:space="preserve"> verifierades även det</w:t>
+      </w:r>
+      <w:r>
+        <w:t xml:space="preserve"> </w:t>
+      </w:r>
+      <w:r>
+        <w:t xml:space="preserve">genom att den modellerades i </w:t>
+      </w:r>
+      <w:r>
+        <w:t>UPPAAL</w:t>
+      </w:r>
+      <w:r>
+        <w:t>. Utöver de förfrågningar</w:t>
+      </w:r>
+      <w:r>
+        <w:t xml:space="preserve"> som användes för</w:t>
+      </w:r>
+      <w:r>
+        <w:t xml:space="preserve"> att verifiera föregående lösning</w:t>
+      </w:r>
+      <w:r>
+        <w:t xml:space="preserve"> användes även </w:t>
+      </w:r>
+      <w:r>
+        <w:t>nedanstående för att verifiera att lösningen aldrig gav för många processer tillgång till resursen.</w:t>
+      </w:r>
+    </w:p>
+    <w:p>
+      <w:pPr>
+        <w:pStyle w:val="ListParagraph"/>
+        <w:numPr>
+          <w:ilvl w:val="0"/>
+          <w:numId w:val="3"/>
+        </w:numPr>
+        <w:tabs>
+          <w:tab w:val="left" w:pos="4605"/>
+        </w:tabs>
+        <w:rPr>
+          <w:rFonts w:ascii="Cambria Math" w:hAnsi="Cambria Math"/>
+          <w:lang w:val="en-US"/>
+        </w:rPr>
+      </w:pPr>
+      <w:r>
+        <w:rPr>
+          <w:rFonts w:ascii="Cambria Math" w:hAnsi="Cambria Math"/>
+          <w:lang w:val="en-US"/>
+        </w:rPr>
+        <w:t>A[] !((Men_in_Bathroom + Women_in_Bathroom) &gt; Bathroom_limit)</w:t>
+      </w:r>
+    </w:p>
+    <w:p>
+      <w:pPr>
+        <w:tabs>
+          <w:tab w:val="left" w:pos="4605"/>
+        </w:tabs>
+      </w:pPr>
+      <w:r>
+        <w:t xml:space="preserve">Därmed </w:t>
+      </w:r>
+      <w:r>
+        <w:t xml:space="preserve">går det att med tämligen stor säkerhet säga att </w:t>
+      </w:r>
+      <w:r>
+        <w:t xml:space="preserve">de två första lösningarna är korrekta, givet att modellerna överensstämmer </w:t>
+      </w:r>
+      <w:r>
+        <w:t>med implementationerna.</w:t>
+      </w:r>
+    </w:p>
+    <w:p>
+      <w:pPr>
+        <w:tabs>
+          <w:tab w:val="left" w:pos="4605"/>
+        </w:tabs>
+      </w:pPr>
+      <w:r>
         <w:t xml:space="preserve">Den sista lösningen verifierades dels genom att den har en funktion som regelbundet kontrollerar dess invariant, samt genom att </w:t>
       </w:r>
       <w:r>
@@ -1567,14 +1345,74 @@
         <w:t>manuellt.</w:t>
       </w:r>
       <w:r>
-        <w:t xml:space="preserve"> Även om dessa tester gav positiva resultat utesluter det dock inte att fel kan </w:t>
+        <w:t xml:space="preserve"> I den manuella granskningen </w:t>
+      </w:r>
+      <w:r>
+        <w:t>ingick</w:t>
+      </w:r>
+      <w:r>
+        <w:t xml:space="preserve"> </w:t>
+      </w:r>
+      <w:r>
+        <w:t>att</w:t>
+      </w:r>
+      <w:r>
+        <w:t xml:space="preserve"> säkerställa</w:t>
+      </w:r>
+      <w:r>
+        <w:t xml:space="preserve"> </w:t>
+      </w:r>
+      <w:r>
+        <w:t xml:space="preserve">både </w:t>
+      </w:r>
+      <w:r>
+        <w:t>att</w:t>
+      </w:r>
+      <w:r>
+        <w:t xml:space="preserve"> resursen</w:t>
+      </w:r>
+      <w:r>
+        <w:t xml:space="preserve"> </w:t>
+      </w:r>
+      <w:r>
+        <w:t xml:space="preserve">fördelats rättvist (att </w:t>
+      </w:r>
+      <w:r>
+        <w:t>fairness</w:t>
+      </w:r>
+      <w:r>
+        <w:t xml:space="preserve"> fanns)</w:t>
+      </w:r>
+      <w:r>
+        <w:t xml:space="preserve"> samt att alla processer fått</w:t>
+      </w:r>
+      <w:r>
+        <w:t xml:space="preserve"> tillgång</w:t>
+      </w:r>
+      <w:r>
+        <w:t xml:space="preserve"> till den (att liveness</w:t>
+      </w:r>
+      <w:r>
+        <w:t xml:space="preserve"> fanns</w:t>
+      </w:r>
+      <w:r>
+        <w:t>)</w:t>
+      </w:r>
+      <w:r>
+        <w:t>.</w:t>
+      </w:r>
+      <w:r>
+        <w:t xml:space="preserve"> Även om dessa tester </w:t>
+      </w:r>
+      <w:r>
+        <w:t xml:space="preserve">alla </w:t>
+      </w:r>
+      <w:r>
+        <w:t xml:space="preserve">gav positiva resultat utesluter det dock inte att fel kan </w:t>
       </w:r>
       <w:r>
         <w:t>förekomma i lösningen.</w:t>
       </w:r>
-      <w:r>
-        <w:t xml:space="preserve"> </w:t>
-      </w:r>
     </w:p>
     <w:p>
       <w:pPr>
@@ -1583,7 +1421,6 @@
           <w:lang w:val="en-US"/>
         </w:rPr>
       </w:pPr>
-      <w:proofErr w:type="spellStart"/>
       <w:r>
         <w:rPr>
           <w:lang w:val="en-US"/>
@@ -1591,146 +1428,20 @@
         <w:lastRenderedPageBreak/>
         <w:t>Diskussion</w:t>
       </w:r>
-      <w:proofErr w:type="spellEnd"/>
-    </w:p>
-    <w:p>
-      <w:r>
-        <w:rPr>
-          <w:highlight w:val="yellow"/>
-          <w:lang w:val="en-US"/>
-        </w:rPr>
-        <w:t>This section contains a discussion of whether the problem was successfully solved. Have you identified any problems with your solution? Can your solution be</w:t>
-      </w:r>
-      <w:r>
-        <w:rPr>
-          <w:highlight w:val="yellow"/>
-          <w:lang w:val="en-US"/>
-        </w:rPr>
-        <w:t xml:space="preserve"> improved and if so how? </w:t>
-      </w:r>
-      <w:proofErr w:type="spellStart"/>
-      <w:r>
-        <w:rPr>
-          <w:highlight w:val="yellow"/>
-        </w:rPr>
-        <w:t>Was</w:t>
-      </w:r>
-      <w:proofErr w:type="spellEnd"/>
-      <w:r>
-        <w:rPr>
-          <w:highlight w:val="yellow"/>
-        </w:rPr>
+    </w:p>
+    <w:p>
+      <w:r>
+        <w:t>Enligt de tester och den verifiering som utförts löser samtliga lösningar sina respektive problem.</w:t>
+      </w:r>
+      <w:r>
+        <w:t xml:space="preserve"> De första två lösningarna</w:t>
+      </w:r>
+      <w:r>
+        <w:t xml:space="preserve"> är väldigt enkla men</w:t>
+      </w:r>
+      <w:r>
         <w:t xml:space="preserve"> </w:t>
       </w:r>
-      <w:proofErr w:type="spellStart"/>
-      <w:r>
-        <w:rPr>
-          <w:highlight w:val="yellow"/>
-        </w:rPr>
-        <w:t>there</w:t>
-      </w:r>
-      <w:proofErr w:type="spellEnd"/>
-      <w:r>
-        <w:rPr>
-          <w:highlight w:val="yellow"/>
-        </w:rPr>
-        <w:t xml:space="preserve"> </w:t>
-      </w:r>
-      <w:proofErr w:type="spellStart"/>
-      <w:r>
-        <w:rPr>
-          <w:highlight w:val="yellow"/>
-        </w:rPr>
-        <w:t>anything</w:t>
-      </w:r>
-      <w:proofErr w:type="spellEnd"/>
-      <w:r>
-        <w:rPr>
-          <w:highlight w:val="yellow"/>
-        </w:rPr>
-        <w:t xml:space="preserve"> </w:t>
-      </w:r>
-      <w:proofErr w:type="spellStart"/>
-      <w:r>
-        <w:rPr>
-          <w:highlight w:val="yellow"/>
-        </w:rPr>
-        <w:t>that</w:t>
-      </w:r>
-      <w:proofErr w:type="spellEnd"/>
-      <w:r>
-        <w:rPr>
-          <w:highlight w:val="yellow"/>
-        </w:rPr>
-        <w:t xml:space="preserve"> </w:t>
-      </w:r>
-      <w:proofErr w:type="spellStart"/>
-      <w:r>
-        <w:rPr>
-          <w:highlight w:val="yellow"/>
-        </w:rPr>
-        <w:t>surprised</w:t>
-      </w:r>
-      <w:proofErr w:type="spellEnd"/>
-      <w:r>
-        <w:rPr>
-          <w:highlight w:val="yellow"/>
-        </w:rPr>
-        <w:t xml:space="preserve"> </w:t>
-      </w:r>
-      <w:proofErr w:type="spellStart"/>
-      <w:r>
-        <w:rPr>
-          <w:highlight w:val="yellow"/>
-        </w:rPr>
-        <w:t>you</w:t>
-      </w:r>
-      <w:proofErr w:type="spellEnd"/>
-      <w:r>
-        <w:rPr>
-          <w:highlight w:val="yellow"/>
-        </w:rPr>
-        <w:t xml:space="preserve"> </w:t>
-      </w:r>
-      <w:proofErr w:type="spellStart"/>
-      <w:r>
-        <w:rPr>
-          <w:highlight w:val="yellow"/>
-        </w:rPr>
-        <w:t>during</w:t>
-      </w:r>
-      <w:proofErr w:type="spellEnd"/>
-      <w:r>
-        <w:rPr>
-          <w:highlight w:val="yellow"/>
-        </w:rPr>
-        <w:t xml:space="preserve"> the </w:t>
-      </w:r>
-      <w:proofErr w:type="spellStart"/>
-      <w:r>
-        <w:rPr>
-          <w:highlight w:val="yellow"/>
-        </w:rPr>
-        <w:t>verification</w:t>
-      </w:r>
-      <w:proofErr w:type="spellEnd"/>
-      <w:r>
-        <w:t>?</w:t>
-      </w:r>
-    </w:p>
-    <w:p>
-      <w:r>
-        <w:t>Enligt de tester och den verifiering som utförts löser samtliga lösningar sina respektive problem.</w:t>
-      </w:r>
-      <w:r>
-        <w:t xml:space="preserve"> De första två lösningarna</w:t>
-      </w:r>
-      <w:r>
-        <w:t xml:space="preserve"> är väldigt enkla men</w:t>
-      </w:r>
-      <w:r>
-        <w:t xml:space="preserve"> </w:t>
-      </w:r>
       <w:r>
         <w:t xml:space="preserve">har några allvarliga problem som gör </w:t>
       </w:r>
@@ -1775,39 +1486,44 @@
     </w:p>
     <w:p>
       <w:r>
-        <w:t>Då ingen formell verifiering av den sista lösningen genomförts finns dock viss</w:t>
+        <w:t xml:space="preserve">Då ingen formell verifiering </w:t>
+      </w:r>
+      <w:r>
+        <w:t xml:space="preserve">utan enbart testning </w:t>
+      </w:r>
+      <w:r>
+        <w:t xml:space="preserve">av den sista lösningen genomförts </w:t>
+      </w:r>
+      <w:r>
+        <w:t>råder</w:t>
+      </w:r>
+      <w:r>
+        <w:t xml:space="preserve"> dock viss</w:t>
       </w:r>
       <w:r>
         <w:t xml:space="preserve"> osäkerhet </w:t>
       </w:r>
       <w:r>
-        <w:t xml:space="preserve">över huruvida den verkligen </w:t>
-      </w:r>
-      <w:r>
-        <w:t>är garant</w:t>
-      </w:r>
-      <w:r>
-        <w:t xml:space="preserve">erar </w:t>
-      </w:r>
-      <w:proofErr w:type="spellStart"/>
-      <w:r>
-        <w:t>liveness</w:t>
-      </w:r>
-      <w:proofErr w:type="spellEnd"/>
-      <w:r>
-        <w:t xml:space="preserve"> och </w:t>
-      </w:r>
-      <w:proofErr w:type="spellStart"/>
-      <w:r>
-        <w:t>fairness</w:t>
-      </w:r>
-      <w:proofErr w:type="spellEnd"/>
-      <w:r>
-        <w:t>, samt huruvida den är fri från fel.</w:t>
+        <w:t>över huruvida den verkligen</w:t>
+      </w:r>
+      <w:r>
+        <w:t xml:space="preserve"> garant</w:t>
+      </w:r>
+      <w:r>
+        <w:t>erar liveness och fairness, samt huruvida den är</w:t>
+      </w:r>
+      <w:r>
+        <w:t xml:space="preserve"> helt</w:t>
+      </w:r>
+      <w:bookmarkStart w:id="0" w:name="_GoBack"/>
+      <w:bookmarkEnd w:id="0"/>
+      <w:r>
+        <w:t xml:space="preserve"> fri från fel.</w:t>
       </w:r>
     </w:p>
     <w:p/>
     <w:sectPr>
+      <w:footerReference w:type="default" r:id="rId8"/>
       <w:pgSz w:w="11906" w:h="16838"/>
       <w:pgMar w:top="1417" w:right="1417" w:bottom="1417" w:left="1417" w:header="708" w:footer="708" w:gutter="0"/>
       <w:cols w:space="708"/>
@@ -1815,6 +1531,104 @@
     </w:sectPr>
   </w:body>
 </w:document>
+</file>
+
+<file path=word/endnotes.xml><?xml version="1.0" encoding="utf-8"?>
+<w:endnotes xmlns:wpc="http://schemas.microsoft.com/office/word/2010/wordprocessingCanvas" xmlns:mc="http://schemas.openxmlformats.org/markup-compatibility/2006" xmlns:o="urn:schemas-microsoft-com:office:office" xmlns:r="http://schemas.openxmlformats.org/officeDocument/2006/relationships" xmlns:m="http://schemas.openxmlformats.org/officeDocument/2006/math" xmlns:v="urn:schemas-microsoft-com:vml" xmlns:wp14="http://schemas.microsoft.com/office/word/2010/wordprocessingDrawing" xmlns:wp="http://schemas.openxmlformats.org/drawingml/2006/wordprocessingDrawing" xmlns:w10="urn:schemas-microsoft-com:office:word" xmlns:w="http://schemas.openxmlformats.org/wordprocessingml/2006/main" xmlns:w14="http://schemas.microsoft.com/office/word/2010/wordml" xmlns:w15="http://schemas.microsoft.com/office/word/2012/wordml" xmlns:wpg="http://schemas.microsoft.com/office/word/2010/wordprocessingGroup" xmlns:wpi="http://schemas.microsoft.com/office/word/2010/wordprocessingInk" xmlns:wne="http://schemas.microsoft.com/office/word/2006/wordml" xmlns:wps="http://schemas.microsoft.com/office/word/2010/wordprocessingShape" mc:Ignorable="w14 w15 wp14">
+  <w:endnote w:type="separator" w:id="-1">
+    <w:p>
+      <w:pPr>
+        <w:spacing w:after="0" w:line="240" w:lineRule="auto"/>
+      </w:pPr>
+      <w:r>
+        <w:separator/>
+      </w:r>
+    </w:p>
+  </w:endnote>
+  <w:endnote w:type="continuationSeparator" w:id="0">
+    <w:p>
+      <w:pPr>
+        <w:spacing w:after="0" w:line="240" w:lineRule="auto"/>
+      </w:pPr>
+      <w:r>
+        <w:continuationSeparator/>
+      </w:r>
+    </w:p>
+  </w:endnote>
+</w:endnotes>
+</file>
+
+<file path=word/footer1.xml><?xml version="1.0" encoding="utf-8"?>
+<w:ftr xmlns:wpc="http://schemas.microsoft.com/office/word/2010/wordprocessingCanvas" xmlns:mc="http://schemas.openxmlformats.org/markup-compatibility/2006" xmlns:o="urn:schemas-microsoft-com:office:office" xmlns:r="http://schemas.openxmlformats.org/officeDocument/2006/relationships" xmlns:m="http://schemas.openxmlformats.org/officeDocument/2006/math" xmlns:v="urn:schemas-microsoft-com:vml" xmlns:wp14="http://schemas.microsoft.com/office/word/2010/wordprocessingDrawing" xmlns:wp="http://schemas.openxmlformats.org/drawingml/2006/wordprocessingDrawing" xmlns:w10="urn:schemas-microsoft-com:office:word" xmlns:w="http://schemas.openxmlformats.org/wordprocessingml/2006/main" xmlns:w14="http://schemas.microsoft.com/office/word/2010/wordml" xmlns:w15="http://schemas.microsoft.com/office/word/2012/wordml" xmlns:wpg="http://schemas.microsoft.com/office/word/2010/wordprocessingGroup" xmlns:wpi="http://schemas.microsoft.com/office/word/2010/wordprocessingInk" xmlns:wne="http://schemas.microsoft.com/office/word/2006/wordml" xmlns:wps="http://schemas.microsoft.com/office/word/2010/wordprocessingShape" mc:Ignorable="w14 w15 wp14">
+  <w:p>
+    <w:pPr>
+      <w:pStyle w:val="Footer"/>
+      <w:jc w:val="center"/>
+    </w:pPr>
+    <w:r>
+      <w:t xml:space="preserve">Sida </w:t>
+    </w:r>
+    <w:r>
+      <w:fldChar w:fldCharType="begin"/>
+    </w:r>
+    <w:r>
+      <w:instrText xml:space="preserve"> PAGE  \* Arabic  \* MERGEFORMAT </w:instrText>
+    </w:r>
+    <w:r>
+      <w:fldChar w:fldCharType="separate"/>
+    </w:r>
+    <w:r>
+      <w:rPr>
+        <w:noProof/>
+      </w:rPr>
+      <w:t>4</w:t>
+    </w:r>
+    <w:r>
+      <w:fldChar w:fldCharType="end"/>
+    </w:r>
+    <w:r>
+      <w:t xml:space="preserve"> av </w:t>
+    </w:r>
+    <w:fldSimple w:instr=" NUMPAGES  \* Arabic  \* MERGEFORMAT ">
+      <w:r>
+        <w:rPr>
+          <w:noProof/>
+        </w:rPr>
+        <w:t>4</w:t>
+      </w:r>
+    </w:fldSimple>
+  </w:p>
+  <w:p>
+    <w:pPr>
+      <w:pStyle w:val="Footer"/>
+    </w:pPr>
+  </w:p>
+</w:ftr>
+</file>
+
+<file path=word/footnotes.xml><?xml version="1.0" encoding="utf-8"?>
+<w:footnotes xmlns:wpc="http://schemas.microsoft.com/office/word/2010/wordprocessingCanvas" xmlns:mc="http://schemas.openxmlformats.org/markup-compatibility/2006" xmlns:o="urn:schemas-microsoft-com:office:office" xmlns:r="http://schemas.openxmlformats.org/officeDocument/2006/relationships" xmlns:m="http://schemas.openxmlformats.org/officeDocument/2006/math" xmlns:v="urn:schemas-microsoft-com:vml" xmlns:wp14="http://schemas.microsoft.com/office/word/2010/wordprocessingDrawing" xmlns:wp="http://schemas.openxmlformats.org/drawingml/2006/wordprocessingDrawing" xmlns:w10="urn:schemas-microsoft-com:office:word" xmlns:w="http://schemas.openxmlformats.org/wordprocessingml/2006/main" xmlns:w14="http://schemas.microsoft.com/office/word/2010/wordml" xmlns:w15="http://schemas.microsoft.com/office/word/2012/wordml" xmlns:wpg="http://schemas.microsoft.com/office/word/2010/wordprocessingGroup" xmlns:wpi="http://schemas.microsoft.com/office/word/2010/wordprocessingInk" xmlns:wne="http://schemas.microsoft.com/office/word/2006/wordml" xmlns:wps="http://schemas.microsoft.com/office/word/2010/wordprocessingShape" mc:Ignorable="w14 w15 wp14">
+  <w:footnote w:type="separator" w:id="-1">
+    <w:p>
+      <w:pPr>
+        <w:spacing w:after="0" w:line="240" w:lineRule="auto"/>
+      </w:pPr>
+      <w:r>
+        <w:separator/>
+      </w:r>
+    </w:p>
+  </w:footnote>
+  <w:footnote w:type="continuationSeparator" w:id="0">
+    <w:p>
+      <w:pPr>
+        <w:spacing w:after="0" w:line="240" w:lineRule="auto"/>
+      </w:pPr>
+      <w:r>
+        <w:continuationSeparator/>
+      </w:r>
+    </w:p>
+  </w:footnote>
+</w:footnotes>
 </file>
 
 <file path=word/numbering.xml><?xml version="1.0" encoding="utf-8"?>
@@ -3008,6 +2822,50 @@
       <w:contextualSpacing/>
     </w:pPr>
   </w:style>
+  <w:style w:type="paragraph" w:styleId="Header">
+    <w:name w:val="header"/>
+    <w:basedOn w:val="Normal"/>
+    <w:link w:val="HeaderChar"/>
+    <w:uiPriority w:val="99"/>
+    <w:unhideWhenUsed/>
+    <w:rsid w:val="00981BA9"/>
+    <w:pPr>
+      <w:tabs>
+        <w:tab w:val="center" w:pos="4536"/>
+        <w:tab w:val="right" w:pos="9072"/>
+      </w:tabs>
+      <w:spacing w:after="0" w:line="240" w:lineRule="auto"/>
+    </w:pPr>
+  </w:style>
+  <w:style w:type="character" w:customStyle="1" w:styleId="HeaderChar">
+    <w:name w:val="Header Char"/>
+    <w:basedOn w:val="DefaultParagraphFont"/>
+    <w:link w:val="Header"/>
+    <w:uiPriority w:val="99"/>
+    <w:rsid w:val="00981BA9"/>
+  </w:style>
+  <w:style w:type="paragraph" w:styleId="Footer">
+    <w:name w:val="footer"/>
+    <w:basedOn w:val="Normal"/>
+    <w:link w:val="FooterChar"/>
+    <w:uiPriority w:val="99"/>
+    <w:unhideWhenUsed/>
+    <w:rsid w:val="00981BA9"/>
+    <w:pPr>
+      <w:tabs>
+        <w:tab w:val="center" w:pos="4536"/>
+        <w:tab w:val="right" w:pos="9072"/>
+      </w:tabs>
+      <w:spacing w:after="0" w:line="240" w:lineRule="auto"/>
+    </w:pPr>
+  </w:style>
+  <w:style w:type="character" w:customStyle="1" w:styleId="FooterChar">
+    <w:name w:val="Footer Char"/>
+    <w:basedOn w:val="DefaultParagraphFont"/>
+    <w:link w:val="Footer"/>
+    <w:uiPriority w:val="99"/>
+    <w:rsid w:val="00981BA9"/>
+  </w:style>
 </w:styles>
 </file>
 
@@ -3277,7 +3135,7 @@
 </file>
 
 <file path=customXml/itemProps1.xml><?xml version="1.0" encoding="utf-8"?>
-<ds:datastoreItem xmlns:ds="http://schemas.openxmlformats.org/officeDocument/2006/customXml" ds:itemID="{376EB033-429A-42AF-AA66-C0E10CD887CE}">
+<ds:datastoreItem xmlns:ds="http://schemas.openxmlformats.org/officeDocument/2006/customXml" ds:itemID="{725CDF70-8F8F-455D-B00C-F78584F5314A}">
   <ds:schemaRefs>
     <ds:schemaRef ds:uri="http://schemas.openxmlformats.org/officeDocument/2006/bibliography"/>
   </ds:schemaRefs>

</xml_diff>